<commit_message>
change test.docx and create test2.docx
</commit_message>
<xml_diff>
--- a/test.docx
+++ b/test.docx
@@ -12,10 +12,21 @@
         <w:rPr>
           <w:rFonts w:hint="default" w:ascii="Times New Roman" w:hAnsi="Times New Roman" w:cs="Times New Roman"/>
         </w:rPr>
-        <w:t>Git is a version control system.</w:t>
+        <w:t>Git is a</w:t>
       </w:r>
-      <w:bookmarkStart w:id="0" w:name="_GoBack"/>
-      <w:bookmarkEnd w:id="0"/>
+      <w:r>
+        <w:rPr>
+          <w:rFonts w:hint="eastAsia" w:ascii="Times New Roman" w:hAnsi="Times New Roman" w:cs="Times New Roman"/>
+          <w:lang w:val="en-US" w:eastAsia="zh-CN"/>
+        </w:rPr>
+        <w:t xml:space="preserve"> distributed</w:t>
+      </w:r>
+      <w:r>
+        <w:rPr>
+          <w:rFonts w:hint="default" w:ascii="Times New Roman" w:hAnsi="Times New Roman" w:cs="Times New Roman"/>
+        </w:rPr>
+        <w:t xml:space="preserve"> version control system.</w:t>
+      </w:r>
     </w:p>
     <w:p>
       <w:pPr>
@@ -27,7 +38,15 @@
         <w:rPr>
           <w:rFonts w:hint="default" w:ascii="Times New Roman" w:hAnsi="Times New Roman" w:cs="Times New Roman"/>
         </w:rPr>
-        <w:t>Git is free software.</w:t>
+        <w:t>Git is free software</w:t>
+      </w:r>
+      <w:bookmarkStart w:id="0" w:name="_GoBack"/>
+      <w:bookmarkEnd w:id="0"/>
+      <w:r>
+        <w:rPr>
+          <w:rFonts w:hint="default" w:ascii="Times New Roman" w:hAnsi="Times New Roman" w:cs="Times New Roman"/>
+        </w:rPr>
+        <w:t>.</w:t>
       </w:r>
     </w:p>
     <w:sectPr>

</xml_diff>